<commit_message>
Update Feedbackbogen, Quiz3 und uebungsblatt 4
</commit_message>
<xml_diff>
--- a/TutoriumsAufgaben/doc/_2016_WS_PR1_TI/termin05/Quiz3(Musterlösung).docx
+++ b/TutoriumsAufgaben/doc/_2016_WS_PR1_TI/termin05/Quiz3(Musterlösung).docx
@@ -630,7 +630,7 @@
         <w:rPr>
           <w:b/>
         </w:rPr>
-        <w:t>30</w:t>
+        <w:t>23</w:t>
       </w:r>
     </w:p>
     <w:p>
@@ -891,137 +891,135 @@
         <w:pStyle w:val="FragenAufgaben"/>
       </w:pPr>
       <w:r>
-        <w:t xml:space="preserve">Vereinfache den Rumpf der Methode </w:t>
-      </w:r>
-      <w:r>
-        <w:t>folgenden Methode</w:t>
-      </w:r>
-      <w:r>
-        <w:t xml:space="preserve"> </w:t>
-      </w:r>
-      <w:r>
-        <w:t xml:space="preserve">auf eine </w:t>
-      </w:r>
-      <w:r>
-        <w:t>Zeile (</w:t>
-      </w:r>
-      <w:r>
-        <w:t>Volle Punktzahl bei Anwendung von de Morgan).</w:t>
-      </w:r>
-      <w:r>
-        <w:t xml:space="preserve"> </w:t>
-      </w:r>
-      <w:r>
-        <w:rPr>
-          <w:b/>
-        </w:rPr>
-        <w:t>return !ampelRot &amp;&amp; schrankeHoch;</w:t>
-      </w:r>
-    </w:p>
-    <w:p>
-      <w:pPr>
-        <w:pStyle w:val="Code"/>
-      </w:pPr>
-      <w:r>
-        <w:t xml:space="preserve">boolean bahnuebergangPassierbar(boolean ampelRot, </w:t>
-      </w:r>
-    </w:p>
-    <w:p>
-      <w:pPr>
-        <w:pStyle w:val="Code"/>
-      </w:pPr>
-      <w:r>
-        <w:tab/>
-      </w:r>
-      <w:r>
-        <w:tab/>
-      </w:r>
-      <w:r>
-        <w:tab/>
-      </w:r>
-      <w:r>
-        <w:tab/>
-      </w:r>
-      <w:r>
-        <w:tab/>
-        <w:t>boolean schrankeHoch)</w:t>
-      </w:r>
-    </w:p>
-    <w:p>
-      <w:pPr>
-        <w:pStyle w:val="Code"/>
-      </w:pPr>
-      <w:r>
-        <w:t>{</w:t>
-      </w:r>
-    </w:p>
-    <w:p>
-      <w:pPr>
-        <w:pStyle w:val="Code"/>
-      </w:pPr>
-      <w:r>
-        <w:tab/>
-        <w:t>if(ampelRot || !schrankeHoch) {</w:t>
-      </w:r>
-    </w:p>
-    <w:p>
-      <w:pPr>
-        <w:pStyle w:val="Code"/>
-      </w:pPr>
-      <w:r>
-        <w:tab/>
-      </w:r>
-      <w:r>
-        <w:tab/>
-        <w:t>return false;</w:t>
-      </w:r>
-    </w:p>
-    <w:p>
-      <w:pPr>
-        <w:pStyle w:val="Code"/>
-        <w:ind w:firstLine="696"/>
-      </w:pPr>
-      <w:r>
-        <w:t>} else {</w:t>
-      </w:r>
-    </w:p>
-    <w:p>
-      <w:pPr>
-        <w:pStyle w:val="Code"/>
-      </w:pPr>
-      <w:r>
-        <w:tab/>
-      </w:r>
-      <w:r>
-        <w:tab/>
-      </w:r>
-      <w:r>
-        <w:t>return true;</w:t>
-      </w:r>
-    </w:p>
-    <w:p>
-      <w:pPr>
-        <w:pStyle w:val="Code"/>
-        <w:ind w:firstLine="696"/>
-      </w:pPr>
-      <w:r>
-        <w:t>}</w:t>
-      </w:r>
-    </w:p>
-    <w:p>
-      <w:pPr>
-        <w:pStyle w:val="Code"/>
-      </w:pPr>
-      <w:r>
-        <w:t>}</w:t>
-      </w:r>
-    </w:p>
-    <w:p>
-      <w:r>
-        <w:br w:type="page"/>
+        <w:t xml:space="preserve">Vereinfache den Rumpf der </w:t>
       </w:r>
       <w:bookmarkStart w:id="0" w:name="_GoBack"/>
       <w:bookmarkEnd w:id="0"/>
+      <w:r>
+        <w:t>folgenden Methode</w:t>
+      </w:r>
+      <w:r>
+        <w:t xml:space="preserve"> </w:t>
+      </w:r>
+      <w:r>
+        <w:t xml:space="preserve">auf eine </w:t>
+      </w:r>
+      <w:r>
+        <w:t>Zeile (</w:t>
+      </w:r>
+      <w:r>
+        <w:t>Volle Punktzahl bei Anwendung von de Morgan).</w:t>
+      </w:r>
+      <w:r>
+        <w:t xml:space="preserve"> </w:t>
+      </w:r>
+      <w:r>
+        <w:rPr>
+          <w:b/>
+        </w:rPr>
+        <w:t>return !ampelRot &amp;&amp; schrankeHoch;</w:t>
+      </w:r>
+    </w:p>
+    <w:p>
+      <w:pPr>
+        <w:pStyle w:val="Code"/>
+      </w:pPr>
+      <w:r>
+        <w:t xml:space="preserve">boolean bahnuebergangPassierbar(boolean ampelRot, </w:t>
+      </w:r>
+    </w:p>
+    <w:p>
+      <w:pPr>
+        <w:pStyle w:val="Code"/>
+      </w:pPr>
+      <w:r>
+        <w:tab/>
+      </w:r>
+      <w:r>
+        <w:tab/>
+      </w:r>
+      <w:r>
+        <w:tab/>
+      </w:r>
+      <w:r>
+        <w:tab/>
+      </w:r>
+      <w:r>
+        <w:tab/>
+        <w:t>boolean schrankeHoch)</w:t>
+      </w:r>
+    </w:p>
+    <w:p>
+      <w:pPr>
+        <w:pStyle w:val="Code"/>
+      </w:pPr>
+      <w:r>
+        <w:t>{</w:t>
+      </w:r>
+    </w:p>
+    <w:p>
+      <w:pPr>
+        <w:pStyle w:val="Code"/>
+      </w:pPr>
+      <w:r>
+        <w:tab/>
+        <w:t>if(ampelRot || !schrankeHoch) {</w:t>
+      </w:r>
+    </w:p>
+    <w:p>
+      <w:pPr>
+        <w:pStyle w:val="Code"/>
+      </w:pPr>
+      <w:r>
+        <w:tab/>
+      </w:r>
+      <w:r>
+        <w:tab/>
+        <w:t>return false;</w:t>
+      </w:r>
+    </w:p>
+    <w:p>
+      <w:pPr>
+        <w:pStyle w:val="Code"/>
+        <w:ind w:firstLine="696"/>
+      </w:pPr>
+      <w:r>
+        <w:t>} else {</w:t>
+      </w:r>
+    </w:p>
+    <w:p>
+      <w:pPr>
+        <w:pStyle w:val="Code"/>
+      </w:pPr>
+      <w:r>
+        <w:tab/>
+      </w:r>
+      <w:r>
+        <w:tab/>
+        <w:t>return true;</w:t>
+      </w:r>
+    </w:p>
+    <w:p>
+      <w:pPr>
+        <w:pStyle w:val="Code"/>
+        <w:ind w:firstLine="696"/>
+      </w:pPr>
+      <w:r>
+        <w:t>}</w:t>
+      </w:r>
+    </w:p>
+    <w:p>
+      <w:pPr>
+        <w:pStyle w:val="Code"/>
+      </w:pPr>
+      <w:r>
+        <w:t>}</w:t>
+      </w:r>
+    </w:p>
+    <w:p>
+      <w:r>
+        <w:br w:type="page"/>
+      </w:r>
     </w:p>
     <w:p/>
     <w:p>
@@ -1485,7 +1483,7 @@
                 <w:bCs/>
                 <w:noProof/>
               </w:rPr>
-              <w:t>3</w:t>
+              <w:t>1</w:t>
             </w:r>
             <w:r>
               <w:rPr>

</xml_diff>

<commit_message>
Fehler in der Musterlösung behoben
</commit_message>
<xml_diff>
--- a/TutoriumsAufgaben/doc/_2016_WS_PR1_TI/termin05/Quiz3(Musterlösung).docx
+++ b/TutoriumsAufgaben/doc/_2016_WS_PR1_TI/termin05/Quiz3(Musterlösung).docx
@@ -539,6 +539,8 @@
         </w:rPr>
         <w:t>m1, m3, m4</w:t>
       </w:r>
+      <w:bookmarkStart w:id="0" w:name="_GoBack"/>
+      <w:bookmarkEnd w:id="0"/>
     </w:p>
     <w:p>
       <w:pPr>
@@ -632,6 +634,12 @@
         </w:rPr>
         <w:t>23</w:t>
       </w:r>
+      <w:r>
+        <w:rPr>
+          <w:b/>
+        </w:rPr>
+        <w:t xml:space="preserve"> (int)</w:t>
+      </w:r>
     </w:p>
     <w:p>
       <w:pPr>
@@ -652,6 +660,12 @@
         </w:rPr>
         <w:t>25.0</w:t>
       </w:r>
+      <w:r>
+        <w:rPr>
+          <w:b/>
+        </w:rPr>
+        <w:t xml:space="preserve"> (double)</w:t>
+      </w:r>
     </w:p>
     <w:p>
       <w:pPr>
@@ -672,6 +686,12 @@
         </w:rPr>
         <w:t>16</w:t>
       </w:r>
+      <w:r>
+        <w:rPr>
+          <w:b/>
+        </w:rPr>
+        <w:t xml:space="preserve"> (int)</w:t>
+      </w:r>
     </w:p>
     <w:p>
       <w:pPr>
@@ -692,6 +712,12 @@
         </w:rPr>
         <w:t>17</w:t>
       </w:r>
+      <w:r>
+        <w:rPr>
+          <w:b/>
+        </w:rPr>
+        <w:t xml:space="preserve"> (int)</w:t>
+      </w:r>
     </w:p>
     <w:p>
       <w:pPr>
@@ -769,7 +795,13 @@
         <w:rPr>
           <w:b/>
         </w:rPr>
-        <w:t xml:space="preserve"> 1, j = 1, b = false</w:t>
+        <w:t xml:space="preserve"> 0</w:t>
+      </w:r>
+      <w:r>
+        <w:rPr>
+          <w:b/>
+        </w:rPr>
+        <w:t>, j = 1, b = false</w:t>
       </w:r>
     </w:p>
     <w:p>
@@ -893,8 +925,6 @@
       <w:r>
         <w:t xml:space="preserve">Vereinfache den Rumpf der </w:t>
       </w:r>
-      <w:bookmarkStart w:id="0" w:name="_GoBack"/>
-      <w:bookmarkEnd w:id="0"/>
       <w:r>
         <w:t>folgenden Methode</w:t>
       </w:r>
@@ -1417,7 +1447,7 @@
       <w:rPr>
         <w:noProof/>
       </w:rPr>
-      <w:t>25.10.2016</w:t>
+      <w:t>01.11.2016</w:t>
     </w:r>
     <w:r>
       <w:fldChar w:fldCharType="end"/>

</xml_diff>